<commit_message>
fix(letter-gen):set verification form to correct size
</commit_message>
<xml_diff>
--- a/resources/darbylaw/templates/death-certificate-verification-form.docx
+++ b/resources/darbylaw/templates/death-certificate-verification-form.docx
@@ -4,6 +4,8 @@
   <w:body>
     <w:p>
       <w:pPr>
+        <w:spacing w:after="20" w:before="20" w:line="240" w:lineRule="auto"/>
+        <w:ind w:left="0" w:firstLine="0"/>
         <w:jc w:val="center"/>
         <w:rPr>
           <w:b w:val="1"/>
@@ -25,6 +27,8 @@
     </w:p>
     <w:p>
       <w:pPr>
+        <w:spacing w:after="20" w:before="20" w:line="240" w:lineRule="auto"/>
+        <w:ind w:left="0" w:firstLine="0"/>
         <w:jc w:val="center"/>
         <w:rPr>
           <w:sz w:val="24"/>
@@ -69,6 +73,7 @@
       <w:tr>
         <w:trPr>
           <w:cantSplit w:val="0"/>
+          <w:trHeight w:val="282.978515625" w:hRule="atLeast"/>
           <w:tblHeader w:val="0"/>
         </w:trPr>
         <w:tc>
@@ -82,7 +87,10 @@
           </w:tcPr>
           <w:p>
             <w:pPr>
-              <w:spacing w:after="120" w:before="120" w:lineRule="auto"/>
+              <w:keepLines w:val="0"/>
+              <w:widowControl w:val="1"/>
+              <w:spacing w:after="100" w:before="100" w:line="240" w:lineRule="auto"/>
+              <w:ind w:left="0" w:firstLine="0"/>
               <w:jc w:val="left"/>
               <w:rPr/>
             </w:pPr>
@@ -100,11 +108,20 @@
               <w:top w:color="000000" w:space="0" w:sz="4" w:val="single"/>
               <w:right w:color="000000" w:space="0" w:sz="4" w:val="single"/>
             </w:tcBorders>
-            <w:vAlign w:val="center"/>
-          </w:tcPr>
-          <w:p>
-            <w:pPr>
-              <w:spacing w:after="120" w:before="120" w:lineRule="auto"/>
+            <w:tcMar>
+              <w:top w:w="99.77952755905513" w:type="dxa"/>
+              <w:left w:w="99.77952755905513" w:type="dxa"/>
+              <w:bottom w:w="99.77952755905513" w:type="dxa"/>
+              <w:right w:w="99.77952755905513" w:type="dxa"/>
+            </w:tcMar>
+            <w:vAlign w:val="center"/>
+          </w:tcPr>
+          <w:p>
+            <w:pPr>
+              <w:keepLines w:val="0"/>
+              <w:widowControl w:val="1"/>
+              <w:spacing w:after="100" w:before="100" w:line="240" w:lineRule="auto"/>
+              <w:ind w:left="0" w:firstLine="0"/>
               <w:jc w:val="left"/>
               <w:rPr>
                 <w:color w:val="000000"/>
@@ -139,7 +156,10 @@
           </w:tcPr>
           <w:p>
             <w:pPr>
-              <w:spacing w:after="120" w:before="120" w:lineRule="auto"/>
+              <w:keepLines w:val="0"/>
+              <w:widowControl w:val="1"/>
+              <w:spacing w:after="100" w:before="100" w:line="240" w:lineRule="auto"/>
+              <w:ind w:left="0" w:firstLine="0"/>
               <w:jc w:val="left"/>
               <w:rPr/>
             </w:pPr>
@@ -160,7 +180,10 @@
           </w:tcPr>
           <w:p>
             <w:pPr>
-              <w:spacing w:after="120" w:before="120" w:lineRule="auto"/>
+              <w:keepLines w:val="0"/>
+              <w:widowControl w:val="1"/>
+              <w:spacing w:after="100" w:before="100" w:line="240" w:lineRule="auto"/>
+              <w:ind w:left="0" w:firstLine="0"/>
               <w:jc w:val="left"/>
               <w:rPr/>
             </w:pPr>
@@ -188,7 +211,10 @@
           </w:tcPr>
           <w:p>
             <w:pPr>
-              <w:spacing w:after="120" w:before="120" w:lineRule="auto"/>
+              <w:keepLines w:val="0"/>
+              <w:widowControl w:val="1"/>
+              <w:spacing w:after="100" w:before="100" w:line="240" w:lineRule="auto"/>
+              <w:ind w:left="0" w:firstLine="0"/>
               <w:jc w:val="left"/>
               <w:rPr/>
             </w:pPr>
@@ -209,7 +235,10 @@
           </w:tcPr>
           <w:p>
             <w:pPr>
-              <w:spacing w:after="120" w:before="120" w:lineRule="auto"/>
+              <w:keepLines w:val="0"/>
+              <w:widowControl w:val="1"/>
+              <w:spacing w:after="100" w:before="100" w:line="240" w:lineRule="auto"/>
+              <w:ind w:left="0" w:firstLine="0"/>
               <w:jc w:val="left"/>
               <w:rPr/>
             </w:pPr>
@@ -237,7 +266,10 @@
           </w:tcPr>
           <w:p>
             <w:pPr>
-              <w:spacing w:after="120" w:before="120" w:lineRule="auto"/>
+              <w:keepLines w:val="0"/>
+              <w:widowControl w:val="1"/>
+              <w:spacing w:after="100" w:before="100" w:line="240" w:lineRule="auto"/>
+              <w:ind w:left="0" w:firstLine="0"/>
               <w:jc w:val="left"/>
               <w:rPr/>
             </w:pPr>
@@ -258,7 +290,10 @@
           </w:tcPr>
           <w:p>
             <w:pPr>
-              <w:spacing w:after="120" w:before="120" w:lineRule="auto"/>
+              <w:keepLines w:val="0"/>
+              <w:widowControl w:val="1"/>
+              <w:spacing w:after="100" w:before="100" w:line="240" w:lineRule="auto"/>
+              <w:ind w:left="0" w:firstLine="0"/>
               <w:jc w:val="left"/>
               <w:rPr/>
             </w:pPr>
@@ -294,7 +329,10 @@
           </w:tcPr>
           <w:p>
             <w:pPr>
-              <w:spacing w:after="60" w:before="60" w:lineRule="auto"/>
+              <w:keepLines w:val="0"/>
+              <w:widowControl w:val="1"/>
+              <w:spacing w:after="100" w:before="100" w:line="240" w:lineRule="auto"/>
+              <w:ind w:left="0" w:firstLine="0"/>
               <w:jc w:val="left"/>
               <w:rPr/>
             </w:pPr>
@@ -315,7 +353,10 @@
           </w:tcPr>
           <w:p>
             <w:pPr>
-              <w:spacing w:after="60" w:before="60" w:lineRule="auto"/>
+              <w:keepLines w:val="0"/>
+              <w:widowControl w:val="1"/>
+              <w:spacing w:after="100" w:before="100" w:line="240" w:lineRule="auto"/>
+              <w:ind w:left="0" w:firstLine="0"/>
               <w:jc w:val="left"/>
               <w:rPr/>
             </w:pPr>
@@ -343,7 +384,10 @@
           </w:tcPr>
           <w:p>
             <w:pPr>
-              <w:spacing w:after="120" w:before="120" w:lineRule="auto"/>
+              <w:keepLines w:val="0"/>
+              <w:widowControl w:val="1"/>
+              <w:spacing w:after="100" w:before="100" w:line="240" w:lineRule="auto"/>
+              <w:ind w:left="0" w:firstLine="0"/>
               <w:jc w:val="left"/>
               <w:rPr/>
             </w:pPr>
@@ -364,7 +408,10 @@
           </w:tcPr>
           <w:p>
             <w:pPr>
-              <w:spacing w:after="120" w:before="120" w:lineRule="auto"/>
+              <w:keepLines w:val="0"/>
+              <w:widowControl w:val="1"/>
+              <w:spacing w:after="100" w:before="100" w:line="240" w:lineRule="auto"/>
+              <w:ind w:left="0" w:firstLine="0"/>
               <w:jc w:val="left"/>
               <w:rPr/>
             </w:pPr>
@@ -392,7 +439,10 @@
           </w:tcPr>
           <w:p>
             <w:pPr>
-              <w:spacing w:after="120" w:before="120" w:lineRule="auto"/>
+              <w:keepLines w:val="0"/>
+              <w:widowControl w:val="1"/>
+              <w:spacing w:after="100" w:before="100" w:line="240" w:lineRule="auto"/>
+              <w:ind w:left="0" w:firstLine="0"/>
               <w:jc w:val="left"/>
               <w:rPr/>
             </w:pPr>
@@ -413,7 +463,10 @@
           </w:tcPr>
           <w:p>
             <w:pPr>
-              <w:spacing w:after="120" w:before="120" w:lineRule="auto"/>
+              <w:keepLines w:val="0"/>
+              <w:widowControl w:val="1"/>
+              <w:spacing w:after="100" w:before="100" w:line="240" w:lineRule="auto"/>
+              <w:ind w:left="0" w:firstLine="0"/>
               <w:jc w:val="left"/>
               <w:rPr/>
             </w:pPr>
@@ -441,7 +494,10 @@
           </w:tcPr>
           <w:p>
             <w:pPr>
-              <w:spacing w:after="120" w:before="120" w:lineRule="auto"/>
+              <w:keepLines w:val="0"/>
+              <w:widowControl w:val="1"/>
+              <w:spacing w:after="100" w:before="100" w:line="240" w:lineRule="auto"/>
+              <w:ind w:left="0" w:firstLine="0"/>
               <w:jc w:val="left"/>
               <w:rPr/>
             </w:pPr>
@@ -462,7 +518,10 @@
           </w:tcPr>
           <w:p>
             <w:pPr>
-              <w:spacing w:after="120" w:before="120" w:lineRule="auto"/>
+              <w:keepLines w:val="0"/>
+              <w:widowControl w:val="1"/>
+              <w:spacing w:after="100" w:before="100" w:line="240" w:lineRule="auto"/>
+              <w:ind w:left="0" w:firstLine="0"/>
               <w:jc w:val="left"/>
               <w:rPr/>
             </w:pPr>
@@ -496,7 +555,10 @@
           </w:tcPr>
           <w:p>
             <w:pPr>
-              <w:spacing w:after="120" w:before="120" w:lineRule="auto"/>
+              <w:keepLines w:val="0"/>
+              <w:widowControl w:val="1"/>
+              <w:spacing w:after="100" w:before="100" w:line="240" w:lineRule="auto"/>
+              <w:ind w:left="0" w:firstLine="0"/>
               <w:jc w:val="left"/>
               <w:rPr/>
             </w:pPr>
@@ -517,7 +579,10 @@
           </w:tcPr>
           <w:p>
             <w:pPr>
-              <w:spacing w:after="120" w:before="120" w:lineRule="auto"/>
+              <w:keepLines w:val="0"/>
+              <w:widowControl w:val="1"/>
+              <w:spacing w:after="100" w:before="100" w:line="240" w:lineRule="auto"/>
+              <w:ind w:left="0" w:firstLine="0"/>
               <w:jc w:val="left"/>
               <w:rPr/>
             </w:pPr>
@@ -545,7 +610,10 @@
           </w:tcPr>
           <w:p>
             <w:pPr>
-              <w:spacing w:after="120" w:before="120" w:lineRule="auto"/>
+              <w:keepLines w:val="0"/>
+              <w:widowControl w:val="1"/>
+              <w:spacing w:after="100" w:before="100" w:line="240" w:lineRule="auto"/>
+              <w:ind w:left="0" w:firstLine="0"/>
               <w:jc w:val="left"/>
               <w:rPr/>
             </w:pPr>
@@ -566,7 +634,10 @@
           </w:tcPr>
           <w:p>
             <w:pPr>
-              <w:spacing w:after="120" w:before="120" w:lineRule="auto"/>
+              <w:keepLines w:val="0"/>
+              <w:widowControl w:val="1"/>
+              <w:spacing w:after="100" w:before="100" w:line="240" w:lineRule="auto"/>
+              <w:ind w:left="0" w:firstLine="0"/>
               <w:jc w:val="left"/>
               <w:rPr/>
             </w:pPr>
@@ -594,7 +665,10 @@
           </w:tcPr>
           <w:p>
             <w:pPr>
-              <w:spacing w:after="120" w:before="120" w:lineRule="auto"/>
+              <w:keepLines w:val="0"/>
+              <w:widowControl w:val="1"/>
+              <w:spacing w:after="100" w:before="100" w:line="240" w:lineRule="auto"/>
+              <w:ind w:left="0" w:firstLine="0"/>
               <w:jc w:val="left"/>
               <w:rPr/>
             </w:pPr>
@@ -615,7 +689,10 @@
           </w:tcPr>
           <w:p>
             <w:pPr>
-              <w:spacing w:after="120" w:before="120" w:lineRule="auto"/>
+              <w:keepLines w:val="0"/>
+              <w:widowControl w:val="1"/>
+              <w:spacing w:after="100" w:before="100" w:line="240" w:lineRule="auto"/>
+              <w:ind w:left="0" w:firstLine="0"/>
               <w:jc w:val="left"/>
               <w:rPr/>
             </w:pPr>
@@ -644,7 +721,10 @@
           </w:tcPr>
           <w:p>
             <w:pPr>
-              <w:spacing w:after="120" w:before="120" w:lineRule="auto"/>
+              <w:keepLines w:val="0"/>
+              <w:widowControl w:val="1"/>
+              <w:spacing w:after="100" w:before="100" w:line="240" w:lineRule="auto"/>
+              <w:ind w:left="0" w:firstLine="0"/>
               <w:jc w:val="left"/>
               <w:rPr/>
             </w:pPr>
@@ -666,7 +746,10 @@
           </w:tcPr>
           <w:p>
             <w:pPr>
-              <w:spacing w:after="120" w:before="120" w:lineRule="auto"/>
+              <w:keepLines w:val="0"/>
+              <w:widowControl w:val="1"/>
+              <w:spacing w:after="100" w:before="100" w:line="240" w:lineRule="auto"/>
+              <w:ind w:left="0" w:firstLine="0"/>
               <w:jc w:val="left"/>
               <w:rPr/>
             </w:pPr>
@@ -697,7 +780,8 @@
           </w:tcPr>
           <w:p>
             <w:pPr>
-              <w:spacing w:after="120" w:before="240" w:lineRule="auto"/>
+              <w:spacing w:after="100" w:before="100" w:line="240" w:lineRule="auto"/>
+              <w:ind w:left="0" w:firstLine="0"/>
               <w:jc w:val="left"/>
               <w:rPr/>
             </w:pPr>
@@ -733,7 +817,8 @@
           </w:tcPr>
           <w:p>
             <w:pPr>
-              <w:spacing w:after="120" w:lineRule="auto"/>
+              <w:spacing w:after="100" w:before="100" w:line="240" w:lineRule="auto"/>
+              <w:ind w:left="0" w:firstLine="0"/>
               <w:rPr/>
             </w:pPr>
             <w:r>
@@ -792,7 +877,8 @@
           </w:tcPr>
           <w:p>
             <w:pPr>
-              <w:spacing w:after="120" w:before="60" w:lineRule="auto"/>
+              <w:spacing w:after="100" w:before="100" w:line="240" w:lineRule="auto"/>
+              <w:ind w:left="0" w:firstLine="0"/>
               <w:jc w:val="left"/>
               <w:rPr/>
             </w:pPr>
@@ -805,7 +891,8 @@
           </w:p>
           <w:p>
             <w:pPr>
-              <w:spacing w:after="120" w:before="60" w:lineRule="auto"/>
+              <w:spacing w:after="100" w:before="100" w:line="240" w:lineRule="auto"/>
+              <w:ind w:left="0" w:firstLine="0"/>
               <w:jc w:val="left"/>
               <w:rPr/>
             </w:pPr>
@@ -836,7 +923,8 @@
               <w:keepNext w:val="0"/>
               <w:keepLines w:val="0"/>
               <w:widowControl w:val="1"/>
-              <w:spacing w:after="120" w:before="0" w:line="240" w:lineRule="auto"/>
+              <w:spacing w:after="100" w:before="100" w:line="240" w:lineRule="auto"/>
+              <w:ind w:left="0" w:firstLine="0"/>
               <w:jc w:val="left"/>
               <w:rPr/>
             </w:pPr>
@@ -854,12 +942,12 @@
                     <wp:posOffset>762000</wp:posOffset>
                   </wp:positionH>
                   <wp:positionV relativeFrom="paragraph">
-                    <wp:posOffset>80052</wp:posOffset>
+                    <wp:posOffset>80053</wp:posOffset>
                   </wp:positionV>
                   <wp:extent cx="854784" cy="435611"/>
                   <wp:effectExtent b="0" l="0" r="0" t="0"/>
                   <wp:wrapNone/>
-                  <wp:docPr id="6" name="image1.png"/>
+                  <wp:docPr id="7" name="image1.png"/>
                   <a:graphic>
                     <a:graphicData uri="http://schemas.openxmlformats.org/drawingml/2006/picture">
                       <pic:pic>
@@ -906,7 +994,8 @@
           </w:tcPr>
           <w:p>
             <w:pPr>
-              <w:spacing w:after="120" w:before="120" w:lineRule="auto"/>
+              <w:spacing w:after="100" w:before="100" w:line="240" w:lineRule="auto"/>
+              <w:ind w:left="0" w:firstLine="0"/>
               <w:jc w:val="left"/>
               <w:rPr/>
             </w:pPr>
@@ -928,6 +1017,8 @@
           </w:tcPr>
           <w:p>
             <w:pPr>
+              <w:spacing w:after="100" w:before="100" w:line="240" w:lineRule="auto"/>
+              <w:ind w:left="0" w:firstLine="0"/>
               <w:jc w:val="left"/>
               <w:rPr/>
             </w:pPr>
@@ -956,6 +1047,8 @@
           </w:tcPr>
           <w:p>
             <w:pPr>
+              <w:spacing w:after="100" w:before="100" w:line="240" w:lineRule="auto"/>
+              <w:ind w:left="0" w:firstLine="0"/>
               <w:jc w:val="left"/>
               <w:rPr/>
             </w:pPr>
@@ -986,6 +1079,8 @@
           </w:tcPr>
           <w:p>
             <w:pPr>
+              <w:spacing w:after="100" w:before="100" w:line="240" w:lineRule="auto"/>
+              <w:ind w:left="0" w:firstLine="0"/>
               <w:jc w:val="left"/>
               <w:rPr/>
             </w:pPr>
@@ -1001,6 +1096,8 @@
     </w:tbl>
     <w:p>
       <w:pPr>
+        <w:spacing w:after="20" w:before="20" w:line="240" w:lineRule="auto"/>
+        <w:ind w:left="0" w:firstLine="0"/>
         <w:rPr/>
       </w:pPr>
       <w:r>
@@ -1012,9 +1109,9 @@
     <w:tbl>
       <w:tblPr>
         <w:tblStyle w:val="Table2"/>
-        <w:tblW w:w="4710.0" w:type="dxa"/>
+        <w:tblW w:w="4635.0" w:type="dxa"/>
         <w:jc w:val="left"/>
-        <w:tblInd w:w="-300.0" w:type="dxa"/>
+        <w:tblInd w:w="-465.0" w:type="dxa"/>
         <w:tblBorders>
           <w:top w:color="000000" w:space="0" w:sz="8" w:val="single"/>
           <w:left w:color="000000" w:space="0" w:sz="8" w:val="single"/>
@@ -1027,10 +1124,10 @@
         <w:tblLook w:val="0600"/>
       </w:tblPr>
       <w:tblGrid>
-        <w:gridCol w:w="4710"/>
+        <w:gridCol w:w="4635"/>
         <w:tblGridChange w:id="0">
           <w:tblGrid>
-            <w:gridCol w:w="4710"/>
+            <w:gridCol w:w="4635"/>
           </w:tblGrid>
         </w:tblGridChange>
       </w:tblGrid>
@@ -1053,6 +1150,8 @@
           <w:p>
             <w:pPr>
               <w:widowControl w:val="0"/>
+              <w:spacing w:after="20" w:before="20" w:line="240" w:lineRule="auto"/>
+              <w:ind w:left="0" w:firstLine="0"/>
               <w:rPr>
                 <w:b w:val="1"/>
               </w:rPr>
@@ -1068,6 +1167,8 @@
           <w:p>
             <w:pPr>
               <w:widowControl w:val="0"/>
+              <w:spacing w:after="20" w:before="20" w:line="240" w:lineRule="auto"/>
+              <w:ind w:left="0" w:firstLine="0"/>
               <w:rPr>
                 <w:b w:val="1"/>
               </w:rPr>
@@ -1083,6 +1184,8 @@
           <w:p>
             <w:pPr>
               <w:widowControl w:val="0"/>
+              <w:spacing w:after="20" w:before="20" w:line="240" w:lineRule="auto"/>
+              <w:ind w:left="0" w:firstLine="0"/>
               <w:rPr>
                 <w:b w:val="1"/>
               </w:rPr>
@@ -1098,6 +1201,8 @@
           <w:p>
             <w:pPr>
               <w:widowControl w:val="0"/>
+              <w:spacing w:after="20" w:before="20" w:line="240" w:lineRule="auto"/>
+              <w:ind w:left="0" w:firstLine="0"/>
               <w:rPr>
                 <w:b w:val="1"/>
               </w:rPr>
@@ -1113,6 +1218,8 @@
           <w:p>
             <w:pPr>
               <w:widowControl w:val="0"/>
+              <w:spacing w:after="20" w:before="20" w:line="240" w:lineRule="auto"/>
+              <w:ind w:left="0" w:firstLine="0"/>
               <w:rPr>
                 <w:b w:val="1"/>
               </w:rPr>
@@ -1128,6 +1235,8 @@
           <w:p>
             <w:pPr>
               <w:widowControl w:val="0"/>
+              <w:spacing w:after="20" w:before="20" w:line="240" w:lineRule="auto"/>
+              <w:ind w:left="0" w:firstLine="0"/>
               <w:rPr>
                 <w:b w:val="1"/>
               </w:rPr>
@@ -1143,6 +1252,8 @@
           <w:p>
             <w:pPr>
               <w:widowControl w:val="0"/>
+              <w:spacing w:after="20" w:before="20" w:line="240" w:lineRule="auto"/>
+              <w:ind w:left="0" w:firstLine="0"/>
               <w:rPr/>
             </w:pPr>
             <w:r>
@@ -1163,6 +1274,8 @@
     </w:tbl>
     <w:p>
       <w:pPr>
+        <w:spacing w:after="20" w:before="20" w:line="240" w:lineRule="auto"/>
+        <w:ind w:left="0" w:firstLine="0"/>
         <w:rPr/>
       </w:pPr>
       <w:r>
@@ -1176,8 +1289,8 @@
       <w:headerReference r:id="rId9" w:type="even"/>
       <w:footerReference r:id="rId10" w:type="default"/>
       <w:footerReference r:id="rId11" w:type="even"/>
-      <w:pgSz w:h="15840" w:w="12240" w:orient="portrait"/>
-      <w:pgMar w:bottom="567" w:top="851" w:left="1418" w:right="1418" w:header="709" w:footer="709"/>
+      <w:pgSz w:h="16838" w:w="11906" w:orient="portrait"/>
+      <w:pgMar w:bottom="1440.0000000000002" w:top="1638.425196850394" w:left="1440.0000000000002" w:right="1440.0000000000002" w:header="709" w:footer="709"/>
       <w:pgNumType w:start="1"/>
     </w:sectPr>
   </w:body>
@@ -1384,6 +1497,124 @@
     </w:rPr>
   </w:style>
   <w:style w:type="paragraph" w:styleId="Normal" w:default="1">
+    <w:name w:val="normal"/>
+  </w:style>
+  <w:style w:type="table" w:styleId="TableNormal" w:default="1">
+    <w:name w:val="Table Normal"/>
+  </w:style>
+  <w:style w:type="paragraph" w:styleId="Heading1">
+    <w:name w:val="heading 1"/>
+    <w:basedOn w:val="Normal"/>
+    <w:next w:val="Normal"/>
+    <w:pPr>
+      <w:keepNext w:val="1"/>
+      <w:keepLines w:val="1"/>
+      <w:pageBreakBefore w:val="0"/>
+      <w:spacing w:after="120" w:before="480" w:lineRule="auto"/>
+    </w:pPr>
+    <w:rPr>
+      <w:b w:val="1"/>
+      <w:sz w:val="48"/>
+      <w:szCs w:val="48"/>
+    </w:rPr>
+  </w:style>
+  <w:style w:type="paragraph" w:styleId="Heading2">
+    <w:name w:val="heading 2"/>
+    <w:basedOn w:val="Normal"/>
+    <w:next w:val="Normal"/>
+    <w:pPr>
+      <w:keepNext w:val="1"/>
+      <w:keepLines w:val="1"/>
+      <w:pageBreakBefore w:val="0"/>
+      <w:spacing w:after="80" w:before="360" w:lineRule="auto"/>
+    </w:pPr>
+    <w:rPr>
+      <w:b w:val="1"/>
+      <w:sz w:val="36"/>
+      <w:szCs w:val="36"/>
+    </w:rPr>
+  </w:style>
+  <w:style w:type="paragraph" w:styleId="Heading3">
+    <w:name w:val="heading 3"/>
+    <w:basedOn w:val="Normal"/>
+    <w:next w:val="Normal"/>
+    <w:pPr>
+      <w:keepNext w:val="1"/>
+      <w:keepLines w:val="1"/>
+      <w:pageBreakBefore w:val="0"/>
+      <w:spacing w:after="80" w:before="280" w:lineRule="auto"/>
+    </w:pPr>
+    <w:rPr>
+      <w:b w:val="1"/>
+      <w:sz w:val="28"/>
+      <w:szCs w:val="28"/>
+    </w:rPr>
+  </w:style>
+  <w:style w:type="paragraph" w:styleId="Heading4">
+    <w:name w:val="heading 4"/>
+    <w:basedOn w:val="Normal"/>
+    <w:next w:val="Normal"/>
+    <w:pPr>
+      <w:keepNext w:val="1"/>
+      <w:keepLines w:val="1"/>
+      <w:pageBreakBefore w:val="0"/>
+      <w:spacing w:after="40" w:before="240" w:lineRule="auto"/>
+    </w:pPr>
+    <w:rPr>
+      <w:b w:val="1"/>
+      <w:sz w:val="24"/>
+      <w:szCs w:val="24"/>
+    </w:rPr>
+  </w:style>
+  <w:style w:type="paragraph" w:styleId="Heading5">
+    <w:name w:val="heading 5"/>
+    <w:basedOn w:val="Normal"/>
+    <w:next w:val="Normal"/>
+    <w:pPr>
+      <w:keepNext w:val="1"/>
+      <w:keepLines w:val="1"/>
+      <w:pageBreakBefore w:val="0"/>
+      <w:spacing w:after="40" w:before="220" w:lineRule="auto"/>
+    </w:pPr>
+    <w:rPr>
+      <w:b w:val="1"/>
+      <w:sz w:val="22"/>
+      <w:szCs w:val="22"/>
+    </w:rPr>
+  </w:style>
+  <w:style w:type="paragraph" w:styleId="Heading6">
+    <w:name w:val="heading 6"/>
+    <w:basedOn w:val="Normal"/>
+    <w:next w:val="Normal"/>
+    <w:pPr>
+      <w:keepNext w:val="1"/>
+      <w:keepLines w:val="1"/>
+      <w:pageBreakBefore w:val="0"/>
+      <w:spacing w:after="40" w:before="200" w:lineRule="auto"/>
+    </w:pPr>
+    <w:rPr>
+      <w:b w:val="1"/>
+      <w:sz w:val="20"/>
+      <w:szCs w:val="20"/>
+    </w:rPr>
+  </w:style>
+  <w:style w:type="paragraph" w:styleId="Title">
+    <w:name w:val="Title"/>
+    <w:basedOn w:val="Normal"/>
+    <w:next w:val="Normal"/>
+    <w:pPr>
+      <w:keepNext w:val="1"/>
+      <w:keepLines w:val="1"/>
+      <w:pageBreakBefore w:val="0"/>
+      <w:spacing w:after="120" w:before="480" w:lineRule="auto"/>
+    </w:pPr>
+    <w:rPr>
+      <w:b w:val="1"/>
+      <w:sz w:val="72"/>
+      <w:szCs w:val="72"/>
+    </w:rPr>
+  </w:style>
+  <w:style w:type="paragraph" w:styleId="Normal" w:default="1">
     <w:name w:val="Normal"/>
     <w:qFormat w:val="1"/>
   </w:style>
@@ -1481,6 +1712,50 @@
         <w:left w:w="115.0" w:type="dxa"/>
         <w:bottom w:w="0.0" w:type="dxa"/>
         <w:right w:w="115.0" w:type="dxa"/>
+      </w:tblCellMar>
+    </w:tblPr>
+  </w:style>
+  <w:style w:type="table" w:styleId="Table2">
+    <w:basedOn w:val="TableNormal"/>
+    <w:tblPr>
+      <w:tblStyleRowBandSize w:val="1"/>
+      <w:tblStyleColBandSize w:val="1"/>
+      <w:tblCellMar>
+        <w:top w:w="100.0" w:type="dxa"/>
+        <w:left w:w="100.0" w:type="dxa"/>
+        <w:bottom w:w="100.0" w:type="dxa"/>
+        <w:right w:w="100.0" w:type="dxa"/>
+      </w:tblCellMar>
+    </w:tblPr>
+  </w:style>
+  <w:style w:type="paragraph" w:styleId="Subtitle">
+    <w:name w:val="Subtitle"/>
+    <w:basedOn w:val="Normal"/>
+    <w:next w:val="Normal"/>
+    <w:pPr>
+      <w:keepNext w:val="1"/>
+      <w:keepLines w:val="1"/>
+      <w:pageBreakBefore w:val="0"/>
+      <w:spacing w:after="80" w:before="360" w:lineRule="auto"/>
+    </w:pPr>
+    <w:rPr>
+      <w:rFonts w:ascii="Georgia" w:cs="Georgia" w:eastAsia="Georgia" w:hAnsi="Georgia"/>
+      <w:i w:val="1"/>
+      <w:color w:val="666666"/>
+      <w:sz w:val="48"/>
+      <w:szCs w:val="48"/>
+    </w:rPr>
+  </w:style>
+  <w:style w:type="table" w:styleId="Table1">
+    <w:basedOn w:val="TableNormal"/>
+    <w:tblPr>
+      <w:tblStyleRowBandSize w:val="1"/>
+      <w:tblStyleColBandSize w:val="1"/>
+      <w:tblCellMar>
+        <w:top w:w="100.0" w:type="dxa"/>
+        <w:left w:w="100.0" w:type="dxa"/>
+        <w:bottom w:w="100.0" w:type="dxa"/>
+        <w:right w:w="100.0" w:type="dxa"/>
       </w:tblCellMar>
     </w:tblPr>
   </w:style>
@@ -1762,8 +2037,8 @@
 </file>
 
 <file path=customXML/item1.xml><?xml version="1.0" encoding="utf-8"?>
-<go:gDocsCustomXmlDataStorage xmlns:go="http://customooxmlschemas.google.com/" xmlns:r="http://schemas.openxmlformats.org/officeDocument/2006/relationships">
-  <go:docsCustomData xmlns:go="http://customooxmlschemas.google.com/" roundtripDataSignature="AMtx7mgOG8cVcFcVyuG6uSdeTtxalluVLg==">AMUW2mWwHJNW0/+V4lRO+/LHvT0LHuQHcDPBVonx/K2CpfdQ38smtpXSAu0AdupNKEM72gCNdWgzqUCaybqrM53hnzx4tHk+zT9JEPc6CoMe7KSrbVbaxouvAbErR586R6/dWgzD7Qej</go:docsCustomData>
+<go:gDocsCustomXmlDataStorage xmlns:go="http://customooxmlschemas.google.com/" xmlns:r="http://schemas.openxmlformats.org/officeDocument/2006/relationships" uri="GoogleDocsCustomDataVersion1">
+  <go:docsCustomData xmlns:go="http://customooxmlschemas.google.com/" roundtripDataSignature="AMtx7miyUdDWf+GEsqzlxWirGW2CoRGX8Q==">AMUW2mVjH691IUfUhl52OCGBANtyqVKqHBOwk1nOM3//xrVYjUQxuB49ITMF+aZ/fs33PxKN54Yum3fwmliEFNAorAFVJ/SzgUHVuzkg+ljTd4eA9t11zBIQQzDmO1aMYK/u5Fab83RO</go:docsCustomData>
 </go:gDocsCustomXmlDataStorage>
 </file>
 

</xml_diff>